<commit_message>
File of HW2 is Closed...!
</commit_message>
<xml_diff>
--- a/HW2_LCD/Report.docx
+++ b/HW2_LCD/Report.docx
@@ -1560,17 +1560,7 @@
           <w:rtl/>
           <w:lang w:bidi="fa-IR"/>
         </w:rPr>
-        <w:t xml:space="preserve"> </w:t>
-      </w:r>
-      <w:r>
-        <w:rPr>
-          <w:rFonts w:ascii="Courier New" w:hAnsi="Courier New" w:cs="Courier New" w:hint="cs"/>
-          <w:sz w:val="24"/>
-          <w:szCs w:val="24"/>
-          <w:rtl/>
-          <w:lang w:bidi="fa-IR"/>
-        </w:rPr>
-        <w:t>نوشتن</w:t>
+        <w:t xml:space="preserve"> نوشتن</w:t>
       </w:r>
     </w:p>
     <w:p>
@@ -1615,17 +1605,7 @@
           <w:rtl/>
           <w:lang w:bidi="fa-IR"/>
         </w:rPr>
-        <w:t xml:space="preserve"> </w:t>
-      </w:r>
-      <w:r>
-        <w:rPr>
-          <w:rFonts w:ascii="Courier New" w:hAnsi="Courier New" w:cs="Courier New" w:hint="cs"/>
-          <w:sz w:val="24"/>
-          <w:szCs w:val="24"/>
-          <w:rtl/>
-          <w:lang w:bidi="fa-IR"/>
-        </w:rPr>
-        <w:t>خوندن</w:t>
+        <w:t xml:space="preserve"> خوندن</w:t>
       </w:r>
     </w:p>
     <w:p>
@@ -2968,27 +2948,7 @@
           <w:rtl/>
           <w:lang w:bidi="fa-IR"/>
         </w:rPr>
-        <w:t xml:space="preserve">حد ولتاژ </w:t>
-      </w:r>
-      <w:r>
-        <w:rPr>
-          <w:rFonts w:ascii="Courier New" w:hAnsi="Courier New" w:cs="Courier New" w:hint="cs"/>
-          <w:sz w:val="24"/>
-          <w:szCs w:val="24"/>
-          <w:rtl/>
-          <w:lang w:bidi="fa-IR"/>
-        </w:rPr>
-        <w:t xml:space="preserve">ورودی </w:t>
-      </w:r>
-      <w:r>
-        <w:rPr>
-          <w:rFonts w:ascii="Courier New" w:hAnsi="Courier New" w:cs="Courier New" w:hint="cs"/>
-          <w:sz w:val="24"/>
-          <w:szCs w:val="24"/>
-          <w:rtl/>
-          <w:lang w:bidi="fa-IR"/>
-        </w:rPr>
-        <w:t xml:space="preserve">سطح </w:t>
+        <w:t xml:space="preserve">حد ولتاژ ورودی سطح </w:t>
       </w:r>
       <w:r>
         <w:rPr>
@@ -3358,7 +3318,6 @@
           <w:rFonts w:ascii="Courier New" w:hAnsi="Courier New" w:cs="Courier New"/>
           <w:sz w:val="24"/>
           <w:szCs w:val="24"/>
-          <w:rtl/>
           <w:lang w:bidi="fa-IR"/>
         </w:rPr>
       </w:pPr>
@@ -3390,6 +3349,166 @@
           <w:lang w:bidi="fa-IR"/>
         </w:rPr>
         <w:t xml:space="preserve"> زده بودم، با کمک همین کتابه، همونو تبدیلش کردم به جواب این تمرین!</w:t>
+      </w:r>
+    </w:p>
+    <w:p>
+      <w:pPr>
+        <w:pStyle w:val="ListParagraph"/>
+        <w:numPr>
+          <w:ilvl w:val="0"/>
+          <w:numId w:val="1"/>
+        </w:numPr>
+        <w:bidi/>
+        <w:rPr>
+          <w:rFonts w:ascii="Courier New" w:hAnsi="Courier New" w:cs="Courier New"/>
+          <w:color w:val="FF0000"/>
+          <w:sz w:val="24"/>
+          <w:szCs w:val="24"/>
+          <w:lang w:bidi="fa-IR"/>
+        </w:rPr>
+      </w:pPr>
+      <w:r>
+        <w:rPr>
+          <w:rFonts w:ascii="Courier New" w:hAnsi="Courier New" w:cs="Courier New" w:hint="cs"/>
+          <w:b/>
+          <w:bCs/>
+          <w:color w:val="FF0000"/>
+          <w:sz w:val="24"/>
+          <w:szCs w:val="24"/>
+          <w:rtl/>
+          <w:lang w:bidi="fa-IR"/>
+        </w:rPr>
+        <w:t>با توجه</w:t>
+      </w:r>
+      <w:r>
+        <w:rPr>
+          <w:rFonts w:ascii="Courier New" w:hAnsi="Courier New" w:cs="Courier New" w:hint="cs"/>
+          <w:b/>
+          <w:bCs/>
+          <w:color w:val="FF0000"/>
+          <w:sz w:val="24"/>
+          <w:szCs w:val="24"/>
+          <w:rtl/>
+          <w:lang w:bidi="fa-IR"/>
+        </w:rPr>
+        <w:t xml:space="preserve"> به زیاد بودن حجم فایل ها، (مخصوصا فولدر گیت که گفته بودید بفرستیم!) فقط فایل های اصلی به همراه گزارش ارسال شده اند. پروژه ی گیت به صورت عمومی تعریف شده و همه (و در واقع شما) میتونن بهش دسترسی داشته باشن؛ آیدی گیت من:</w:t>
+      </w:r>
+    </w:p>
+    <w:p>
+      <w:pPr>
+        <w:pStyle w:val="ListParagraph"/>
+        <w:numPr>
+          <w:ilvl w:val="1"/>
+          <w:numId w:val="1"/>
+        </w:numPr>
+        <w:bidi/>
+        <w:rPr>
+          <w:rFonts w:ascii="Courier New" w:hAnsi="Courier New" w:cs="Courier New"/>
+          <w:color w:val="FF0000"/>
+          <w:sz w:val="24"/>
+          <w:szCs w:val="24"/>
+          <w:lang w:bidi="fa-IR"/>
+        </w:rPr>
+      </w:pPr>
+      <w:r>
+        <w:rPr>
+          <w:rFonts w:ascii="Courier New" w:hAnsi="Courier New" w:cs="Courier New"/>
+          <w:b/>
+          <w:bCs/>
+          <w:color w:val="FF0000"/>
+          <w:sz w:val="24"/>
+          <w:szCs w:val="24"/>
+          <w:lang w:bidi="fa-IR"/>
+        </w:rPr>
+        <w:t>Parhamk75</w:t>
+      </w:r>
+    </w:p>
+    <w:p>
+      <w:pPr>
+        <w:pStyle w:val="ListParagraph"/>
+        <w:numPr>
+          <w:ilvl w:val="0"/>
+          <w:numId w:val="1"/>
+        </w:numPr>
+        <w:bidi/>
+        <w:rPr>
+          <w:rFonts w:ascii="Courier New" w:hAnsi="Courier New" w:cs="Courier New"/>
+          <w:color w:val="FF0000"/>
+          <w:sz w:val="24"/>
+          <w:szCs w:val="24"/>
+          <w:lang w:bidi="fa-IR"/>
+        </w:rPr>
+      </w:pPr>
+      <w:r>
+        <w:rPr>
+          <w:rFonts w:ascii="Courier New" w:hAnsi="Courier New" w:cs="Courier New" w:hint="cs"/>
+          <w:color w:val="FF0000"/>
+          <w:sz w:val="24"/>
+          <w:szCs w:val="24"/>
+          <w:rtl/>
+          <w:lang w:bidi="fa-IR"/>
+        </w:rPr>
+        <w:t>لینک مربوط به این تمرین:</w:t>
+      </w:r>
+    </w:p>
+    <w:p>
+      <w:pPr>
+        <w:pStyle w:val="ListParagraph"/>
+        <w:numPr>
+          <w:ilvl w:val="1"/>
+          <w:numId w:val="1"/>
+        </w:numPr>
+        <w:bidi/>
+        <w:rPr>
+          <w:rFonts w:ascii="Courier New" w:hAnsi="Courier New" w:cs="Courier New"/>
+          <w:b/>
+          <w:bCs/>
+          <w:color w:val="FF0000"/>
+          <w:sz w:val="24"/>
+          <w:szCs w:val="24"/>
+          <w:rtl/>
+          <w:lang w:bidi="fa-IR"/>
+        </w:rPr>
+      </w:pPr>
+      <w:r>
+        <w:rPr>
+          <w:rFonts w:ascii="Courier New" w:hAnsi="Courier New" w:cs="Courier New" w:hint="cs"/>
+          <w:b/>
+          <w:bCs/>
+          <w:color w:val="FF0000"/>
+          <w:sz w:val="24"/>
+          <w:szCs w:val="24"/>
+          <w:rtl/>
+          <w:lang w:bidi="fa-IR"/>
+        </w:rPr>
+        <w:t xml:space="preserve"> </w:t>
+      </w:r>
+      <w:hyperlink r:id="rId12" w:history="1">
+        <w:r>
+          <w:rPr>
+            <w:rStyle w:val="Hyperlink"/>
+            <w:rFonts w:ascii="Courier New" w:hAnsi="Courier New" w:cs="Courier New"/>
+            <w:b/>
+            <w:bCs/>
+            <w:sz w:val="24"/>
+            <w:szCs w:val="24"/>
+            <w:lang w:bidi="fa-IR"/>
+          </w:rPr>
+          <w:t>https://github.com/parhamk75/MICRO_HW2</w:t>
+        </w:r>
+      </w:hyperlink>
+      <w:r>
+        <w:rPr>
+          <w:rFonts w:ascii="Courier New" w:hAnsi="Courier New" w:cs="Courier New" w:hint="cs"/>
+          <w:b/>
+          <w:bCs/>
+          <w:color w:val="FF0000"/>
+          <w:sz w:val="24"/>
+          <w:szCs w:val="24"/>
+          <w:rtl/>
+          <w:lang w:bidi="fa-IR"/>
+        </w:rPr>
+        <w:t xml:space="preserve"> </w:t>
       </w:r>
       <w:bookmarkStart w:id="0" w:name="_GoBack"/>
       <w:bookmarkEnd w:id="0"/>
@@ -3716,6 +3835,7 @@
     <w:lsdException w:name="HTML Sample" w:semiHidden="1" w:unhideWhenUsed="1"/>
     <w:lsdException w:name="HTML Typewriter" w:semiHidden="1" w:unhideWhenUsed="1"/>
     <w:lsdException w:name="HTML Variable" w:semiHidden="1" w:unhideWhenUsed="1"/>
+    <w:lsdException w:name="Normal Table" w:semiHidden="1" w:unhideWhenUsed="1"/>
     <w:lsdException w:name="annotation subject" w:semiHidden="1" w:unhideWhenUsed="1"/>
     <w:lsdException w:name="No List" w:semiHidden="1" w:unhideWhenUsed="1"/>
     <w:lsdException w:name="Outline List 1" w:semiHidden="1" w:unhideWhenUsed="1"/>
@@ -3762,8 +3882,10 @@
     <w:lsdException w:name="Table Subtle 2" w:semiHidden="1" w:unhideWhenUsed="1"/>
     <w:lsdException w:name="Table Web 1" w:semiHidden="1" w:unhideWhenUsed="1"/>
     <w:lsdException w:name="Table Web 2" w:semiHidden="1" w:unhideWhenUsed="1"/>
+    <w:lsdException w:name="Table Web 3" w:semiHidden="1" w:unhideWhenUsed="1"/>
     <w:lsdException w:name="Balloon Text" w:semiHidden="1" w:unhideWhenUsed="1"/>
     <w:lsdException w:name="Table Grid" w:uiPriority="39"/>
+    <w:lsdException w:name="Table Theme" w:semiHidden="1" w:unhideWhenUsed="1"/>
     <w:lsdException w:name="Placeholder Text" w:semiHidden="1"/>
     <w:lsdException w:name="No Spacing" w:uiPriority="1" w:qFormat="1"/>
     <w:lsdException w:name="Light Shading" w:uiPriority="60"/>
@@ -4057,6 +4179,29 @@
       <w:szCs w:val="18"/>
     </w:rPr>
   </w:style>
+  <w:style w:type="character" w:styleId="Hyperlink">
+    <w:name w:val="Hyperlink"/>
+    <w:basedOn w:val="DefaultParagraphFont"/>
+    <w:uiPriority w:val="99"/>
+    <w:unhideWhenUsed/>
+    <w:rsid w:val="00814487"/>
+    <w:rPr>
+      <w:color w:val="0563C1" w:themeColor="hyperlink"/>
+      <w:u w:val="single"/>
+    </w:rPr>
+  </w:style>
+  <w:style w:type="character" w:styleId="UnresolvedMention">
+    <w:name w:val="Unresolved Mention"/>
+    <w:basedOn w:val="DefaultParagraphFont"/>
+    <w:uiPriority w:val="99"/>
+    <w:semiHidden/>
+    <w:unhideWhenUsed/>
+    <w:rsid w:val="00814487"/>
+    <w:rPr>
+      <w:color w:val="605E5C"/>
+      <w:shd w:val="clear" w:color="auto" w:fill="E1DFDD"/>
+    </w:rPr>
+  </w:style>
 </w:styles>
 </file>
 

</xml_diff>